<commit_message>
Updated docs and code
Fixed bug on double clicking request.
Touched Analysis, greatly updated design documents, created technical docs.
</commit_message>
<xml_diff>
--- a/Documents/NEA Design.docx
+++ b/Documents/NEA Design.docx
@@ -33,20 +33,90 @@
           <w:tcPr>
             <w:tcW w:w="9016" w:type="dxa"/>
           </w:tcPr>
-          <w:p/>
+          <w:p>
+            <w:r>
+              <w:rPr>
+                <w:noProof/>
+              </w:rPr>
+              <w:drawing>
+                <wp:inline distT="0" distB="0" distL="0" distR="0" wp14:anchorId="46E28DFE" wp14:editId="7C6E13D3">
+                  <wp:extent cx="5722620" cy="4099560"/>
+                  <wp:effectExtent l="0" t="0" r="0" b="0"/>
+                  <wp:docPr id="1" name="Picture 1"/>
+                  <wp:cNvGraphicFramePr>
+                    <a:graphicFrameLocks xmlns:a="http://schemas.openxmlformats.org/drawingml/2006/main" noChangeAspect="1"/>
+                  </wp:cNvGraphicFramePr>
+                  <a:graphic xmlns:a="http://schemas.openxmlformats.org/drawingml/2006/main">
+                    <a:graphicData uri="http://schemas.openxmlformats.org/drawingml/2006/picture">
+                      <pic:pic xmlns:pic="http://schemas.openxmlformats.org/drawingml/2006/picture">
+                        <pic:nvPicPr>
+                          <pic:cNvPr id="0" name="Picture 1"/>
+                          <pic:cNvPicPr>
+                            <a:picLocks noChangeAspect="1" noChangeArrowheads="1"/>
+                          </pic:cNvPicPr>
+                        </pic:nvPicPr>
+                        <pic:blipFill>
+                          <a:blip r:embed="rId7">
+                            <a:extLst>
+                              <a:ext uri="{28A0092B-C50C-407E-A947-70E740481C1C}">
+                                <a14:useLocalDpi xmlns:a14="http://schemas.microsoft.com/office/drawing/2010/main" val="0"/>
+                              </a:ext>
+                            </a:extLst>
+                          </a:blip>
+                          <a:srcRect/>
+                          <a:stretch>
+                            <a:fillRect/>
+                          </a:stretch>
+                        </pic:blipFill>
+                        <pic:spPr bwMode="auto">
+                          <a:xfrm>
+                            <a:off x="0" y="0"/>
+                            <a:ext cx="5722620" cy="4099560"/>
+                          </a:xfrm>
+                          <a:prstGeom prst="rect">
+                            <a:avLst/>
+                          </a:prstGeom>
+                          <a:noFill/>
+                          <a:ln>
+                            <a:noFill/>
+                          </a:ln>
+                        </pic:spPr>
+                      </pic:pic>
+                    </a:graphicData>
+                  </a:graphic>
+                </wp:inline>
+              </w:drawing>
+            </w:r>
+          </w:p>
         </w:tc>
       </w:tr>
     </w:tbl>
-    <w:p/>
-    <w:p>
-      <w:pPr>
-        <w:pStyle w:val="Heading1"/>
-      </w:pPr>
-      <w:r>
-        <w:t>Database Design</w:t>
-      </w:r>
-    </w:p>
-    <w:p/>
+    <w:p>
+      <w:r>
+        <w:t xml:space="preserve">This is the </w:t>
+      </w:r>
+      <w:r>
+        <w:t xml:space="preserve">structure I have chosen for my data management. When the user creates an account, a record in the User </w:t>
+      </w:r>
+      <w:r>
+        <w:t xml:space="preserve">table will be created for them, with a unique UserID. See the security section for comments on password storage and the Salt field. The trigger CreateUserStats will be set up so that a </w:t>
+      </w:r>
+      <w:r>
+        <w:t xml:space="preserve">record in the UserStats table will be initialized for that specific user, by referencing their UserID. When the user saves a maze to the server, a new </w:t>
+      </w:r>
+      <w:r>
+        <w:t xml:space="preserve">record in the Mazes table is created, with a new MazeID </w:t>
+      </w:r>
+      <w:r>
+        <w:t xml:space="preserve">to allow mazes with the same name. It will also reference the UserID of the creator of that maze, allowing only the user to see their own mazes. </w:t>
+      </w:r>
+      <w:r>
+        <w:t xml:space="preserve">The GlobalStats table does not reference any other tables as it has no key: It serves as a permanent data store for </w:t>
+      </w:r>
+      <w:r>
+        <w:t>statistics across the userbase.</w:t>
+      </w:r>
+    </w:p>
     <w:p>
       <w:pPr>
         <w:pStyle w:val="Heading1"/>
@@ -98,96 +168,45 @@
           </w:tcPr>
           <w:p>
             <w:r>
-              <w:t>-</w:t>
-            </w:r>
-            <w:proofErr w:type="spellStart"/>
-            <w:proofErr w:type="gramStart"/>
-            <w:r>
-              <w:t>xPos</w:t>
-            </w:r>
-            <w:proofErr w:type="spellEnd"/>
-            <w:r>
-              <w:t xml:space="preserve"> :</w:t>
-            </w:r>
-            <w:proofErr w:type="gramEnd"/>
-            <w:r>
-              <w:t xml:space="preserve"> int</w:t>
+              <w:t>-xPos</w:t>
+            </w:r>
+            <w:r>
+              <w:t xml:space="preserve"> : int</w:t>
             </w:r>
             <w:r>
               <w:br/>
             </w:r>
             <w:r>
-              <w:t>-</w:t>
-            </w:r>
-            <w:proofErr w:type="spellStart"/>
-            <w:r>
-              <w:t>yPos</w:t>
-            </w:r>
-            <w:proofErr w:type="spellEnd"/>
+              <w:t>-yPos</w:t>
+            </w:r>
             <w:r>
               <w:t xml:space="preserve"> : int</w:t>
             </w:r>
           </w:p>
           <w:p>
             <w:r>
-              <w:t>+</w:t>
-            </w:r>
-            <w:proofErr w:type="spellStart"/>
-            <w:proofErr w:type="gramStart"/>
-            <w:r>
-              <w:t>XPos</w:t>
-            </w:r>
-            <w:proofErr w:type="spellEnd"/>
-            <w:r>
-              <w:t xml:space="preserve"> :</w:t>
-            </w:r>
-            <w:proofErr w:type="gramEnd"/>
-            <w:r>
-              <w:t xml:space="preserve"> int</w:t>
+              <w:t>+XPos</w:t>
+            </w:r>
+            <w:r>
+              <w:t xml:space="preserve"> : int</w:t>
             </w:r>
           </w:p>
           <w:p>
             <w:r>
-              <w:t>+</w:t>
-            </w:r>
-            <w:proofErr w:type="spellStart"/>
-            <w:proofErr w:type="gramStart"/>
-            <w:r>
-              <w:t>YPos</w:t>
-            </w:r>
-            <w:proofErr w:type="spellEnd"/>
-            <w:r>
-              <w:t xml:space="preserve"> :</w:t>
-            </w:r>
-            <w:proofErr w:type="gramEnd"/>
-            <w:r>
-              <w:t xml:space="preserve"> int</w:t>
+              <w:t>+YPos</w:t>
+            </w:r>
+            <w:r>
+              <w:t xml:space="preserve"> : int</w:t>
             </w:r>
           </w:p>
           <w:p>
             <w:r>
-              <w:t>-</w:t>
-            </w:r>
-            <w:proofErr w:type="gramStart"/>
-            <w:r>
-              <w:t>visited :</w:t>
-            </w:r>
-            <w:proofErr w:type="gramEnd"/>
-            <w:r>
-              <w:t xml:space="preserve"> bool</w:t>
+              <w:t>-visited : bool</w:t>
             </w:r>
           </w:p>
           <w:p>
             <w:r>
-              <w:t>+</w:t>
-            </w:r>
-            <w:proofErr w:type="gramStart"/>
-            <w:r>
-              <w:t>Visited :</w:t>
-            </w:r>
-            <w:proofErr w:type="gramEnd"/>
-            <w:r>
-              <w:t xml:space="preserve"> bool</w:t>
+              <w:t>+Visited : bool</w:t>
             </w:r>
           </w:p>
         </w:tc>
@@ -202,43 +221,12 @@
           </w:tcPr>
           <w:p>
             <w:r>
-              <w:t>+</w:t>
-            </w:r>
-            <w:proofErr w:type="gramStart"/>
-            <w:r>
-              <w:t>Coordinate(</w:t>
-            </w:r>
-            <w:proofErr w:type="gramEnd"/>
-            <w:r>
-              <w:t xml:space="preserve">int : </w:t>
-            </w:r>
-            <w:proofErr w:type="spellStart"/>
-            <w:r>
-              <w:t>xPos</w:t>
-            </w:r>
-            <w:proofErr w:type="spellEnd"/>
-            <w:r>
-              <w:t xml:space="preserve">, int : </w:t>
-            </w:r>
-            <w:proofErr w:type="spellStart"/>
-            <w:r>
-              <w:t>yPos</w:t>
-            </w:r>
-            <w:proofErr w:type="spellEnd"/>
-            <w:r>
-              <w:t>)</w:t>
+              <w:lastRenderedPageBreak/>
+              <w:t>+Coordinate(int : xPos, int : yPos)</w:t>
             </w:r>
             <w:r>
               <w:br/>
-              <w:t>+</w:t>
-            </w:r>
-            <w:proofErr w:type="spellStart"/>
-            <w:r>
-              <w:t>GetCartesianCoordinates</w:t>
-            </w:r>
-            <w:proofErr w:type="spellEnd"/>
-            <w:r>
-              <w:t>(</w:t>
+              <w:t>+GetCartesianCoordinates(</w:t>
             </w:r>
             <w:r>
               <w:t>Maze : maze</w:t>
@@ -249,25 +237,7 @@
           </w:p>
           <w:p>
             <w:r>
-              <w:t>+</w:t>
-            </w:r>
-            <w:proofErr w:type="spellStart"/>
-            <w:proofErr w:type="gramStart"/>
-            <w:r>
-              <w:t>GetManhattanDistance</w:t>
-            </w:r>
-            <w:proofErr w:type="spellEnd"/>
-            <w:r>
-              <w:t>(</w:t>
-            </w:r>
-            <w:proofErr w:type="spellStart"/>
-            <w:proofErr w:type="gramEnd"/>
-            <w:r>
-              <w:t>endPoint</w:t>
-            </w:r>
-            <w:proofErr w:type="spellEnd"/>
-            <w:r>
-              <w:t xml:space="preserve"> : Coordinate) : </w:t>
+              <w:t xml:space="preserve">+GetManhattanDistance(endPoint : Coordinate) : </w:t>
             </w:r>
             <w:r>
               <w:t>float</w:t>
@@ -312,35 +282,14 @@
     </w:p>
     <w:p>
       <w:r>
-        <w:t xml:space="preserve">The private properties </w:t>
-      </w:r>
-      <w:proofErr w:type="spellStart"/>
-      <w:r>
-        <w:t>xPos</w:t>
-      </w:r>
-      <w:proofErr w:type="spellEnd"/>
-      <w:r>
-        <w:t xml:space="preserve"> and </w:t>
-      </w:r>
-      <w:proofErr w:type="spellStart"/>
-      <w:r>
-        <w:t>yPos</w:t>
-      </w:r>
-      <w:proofErr w:type="spellEnd"/>
-      <w:r>
-        <w:t xml:space="preserve"> </w:t>
+        <w:t xml:space="preserve">The private properties xPos and yPos </w:t>
       </w:r>
       <w:r>
         <w:t xml:space="preserve">will store the positions of the cell in a 2D array – this means that </w:t>
       </w:r>
       <w:r>
-        <w:t xml:space="preserve">the Y coordinate will start at the top of the 2d grid and increase as you move down. I am therefore adding the </w:t>
-      </w:r>
-      <w:proofErr w:type="spellStart"/>
-      <w:r>
-        <w:t>GetCartesianCoordinates</w:t>
-      </w:r>
-      <w:proofErr w:type="spellEnd"/>
+        <w:t>the Y coordinate will start at the top of the 2d grid and increase as you move down. I am therefore adding the GetCartesianCoordinates</w:t>
+      </w:r>
       <w:r>
         <w:t xml:space="preserve"> method to obtain traditional coordinates to a grid cell, which some solving algorithms will require</w:t>
       </w:r>
@@ -354,31 +303,7 @@
         <w:t>.</w:t>
       </w:r>
       <w:r>
-        <w:t xml:space="preserve"> The public properties </w:t>
-      </w:r>
-      <w:proofErr w:type="spellStart"/>
-      <w:r>
-        <w:t>XPos</w:t>
-      </w:r>
-      <w:proofErr w:type="spellEnd"/>
-      <w:r>
-        <w:t xml:space="preserve"> and </w:t>
-      </w:r>
-      <w:proofErr w:type="spellStart"/>
-      <w:r>
-        <w:t>YPos</w:t>
-      </w:r>
-      <w:proofErr w:type="spellEnd"/>
-      <w:r>
-        <w:t xml:space="preserve"> will act as read-only accessors to their private counterparts using the </w:t>
-      </w:r>
-      <w:proofErr w:type="gramStart"/>
-      <w:r>
-        <w:t>get{</w:t>
-      </w:r>
-      <w:proofErr w:type="gramEnd"/>
-      <w:r>
-        <w:t>} keyword in C#. This will allow coordi</w:t>
+        <w:t xml:space="preserve"> The public properties XPos and YPos will act as read-only accessors to their private counterparts using the get{} keyword in C#. This will allow coordi</w:t>
       </w:r>
       <w:r>
         <w:t xml:space="preserve">nates to be initialised at creation, but not be accidentally changed afterward. </w:t>
@@ -387,15 +312,7 @@
         <w:t xml:space="preserve">The visited property is useful for some generation algorithms which need to remember if a certain cell has been visited. </w:t>
       </w:r>
       <w:r>
-        <w:t xml:space="preserve">The method </w:t>
-      </w:r>
-      <w:proofErr w:type="spellStart"/>
-      <w:r>
-        <w:t>GetManhattanDistance</w:t>
-      </w:r>
-      <w:proofErr w:type="spellEnd"/>
-      <w:r>
-        <w:t xml:space="preserve"> </w:t>
+        <w:t xml:space="preserve">The method GetManhattanDistance </w:t>
       </w:r>
       <w:r>
         <w:t xml:space="preserve">will return a floating-point value equal to the Manhattan Distance between the coordinates of the Coordinate object and </w:t>
@@ -407,31 +324,11 @@
         <w:t>oordinate argument, which will be useful in more complic</w:t>
       </w:r>
       <w:r>
-        <w:t>ated algorithms such as Maze-Routing, A*, or First-Breadth Search.</w:t>
-      </w:r>
-      <w:r>
-        <w:br/>
-      </w:r>
-    </w:p>
-    <w:p>
-      <w:pPr>
-        <w:pStyle w:val="Heading2"/>
-      </w:pPr>
-    </w:p>
-    <w:p>
-      <w:pPr>
-        <w:pStyle w:val="Heading2"/>
-      </w:pPr>
-    </w:p>
-    <w:p>
-      <w:pPr>
-        <w:pStyle w:val="Heading2"/>
-      </w:pPr>
-    </w:p>
-    <w:p>
-      <w:pPr>
-        <w:pStyle w:val="Heading2"/>
-      </w:pPr>
+        <w:t>ated algorithms such as Maze-Routing</w:t>
+      </w:r>
+      <w:r>
+        <w:t xml:space="preserve"> or A* pathfinding.</w:t>
+      </w:r>
     </w:p>
     <w:p>
       <w:pPr>
@@ -480,162 +377,71 @@
           </w:tcPr>
           <w:p>
             <w:r>
-              <w:t>-</w:t>
-            </w:r>
-            <w:proofErr w:type="spellStart"/>
-            <w:proofErr w:type="gramStart"/>
-            <w:r>
-              <w:t>maze</w:t>
+              <w:t>-maze</w:t>
             </w:r>
             <w:r>
               <w:t>Actual</w:t>
             </w:r>
             <w:r>
-              <w:t>Width</w:t>
-            </w:r>
-            <w:proofErr w:type="spellEnd"/>
-            <w:r>
-              <w:t xml:space="preserve"> :</w:t>
-            </w:r>
-            <w:proofErr w:type="gramEnd"/>
-            <w:r>
-              <w:t xml:space="preserve"> int</w:t>
+              <w:t>Width : int</w:t>
             </w:r>
           </w:p>
           <w:p>
             <w:r>
-              <w:t>+</w:t>
-            </w:r>
-            <w:proofErr w:type="spellStart"/>
-            <w:proofErr w:type="gramStart"/>
-            <w:r>
-              <w:t>Maze</w:t>
+              <w:t>+Maze</w:t>
             </w:r>
             <w:r>
               <w:t>Actual</w:t>
             </w:r>
             <w:r>
-              <w:t>Width</w:t>
-            </w:r>
-            <w:proofErr w:type="spellEnd"/>
-            <w:r>
-              <w:t xml:space="preserve"> :</w:t>
-            </w:r>
-            <w:proofErr w:type="gramEnd"/>
-            <w:r>
-              <w:t xml:space="preserve"> int</w:t>
+              <w:t>Width : int</w:t>
             </w:r>
             <w:r>
               <w:br/>
             </w:r>
             <w:r>
-              <w:t>-</w:t>
-            </w:r>
-            <w:proofErr w:type="spellStart"/>
-            <w:r>
-              <w:t>maze</w:t>
+              <w:t>-maze</w:t>
             </w:r>
             <w:r>
               <w:t>Actual</w:t>
             </w:r>
             <w:r>
-              <w:t>Height</w:t>
-            </w:r>
-            <w:proofErr w:type="spellEnd"/>
-            <w:r>
-              <w:t xml:space="preserve"> : int</w:t>
+              <w:t>Height : int</w:t>
             </w:r>
             <w:r>
               <w:br/>
             </w:r>
             <w:r>
-              <w:t>+</w:t>
-            </w:r>
-            <w:proofErr w:type="spellStart"/>
-            <w:r>
-              <w:t>Maze</w:t>
+              <w:t>+Maze</w:t>
             </w:r>
             <w:r>
               <w:t>Actual</w:t>
             </w:r>
             <w:r>
-              <w:t>Height</w:t>
-            </w:r>
-            <w:proofErr w:type="spellEnd"/>
-            <w:r>
-              <w:t xml:space="preserve"> : int</w:t>
+              <w:t>Height : int</w:t>
             </w:r>
           </w:p>
           <w:p>
             <w:r>
-              <w:t>-</w:t>
-            </w:r>
-            <w:proofErr w:type="spellStart"/>
-            <w:proofErr w:type="gramStart"/>
-            <w:r>
-              <w:t>mazeCellWidth</w:t>
-            </w:r>
-            <w:proofErr w:type="spellEnd"/>
-            <w:r>
-              <w:t xml:space="preserve"> :</w:t>
-            </w:r>
-            <w:proofErr w:type="gramEnd"/>
-            <w:r>
-              <w:t xml:space="preserve"> int</w:t>
+              <w:t>-mazeCellWidth</w:t>
+            </w:r>
+            <w:r>
+              <w:t xml:space="preserve"> : int</w:t>
             </w:r>
           </w:p>
           <w:p>
             <w:r>
-              <w:t>+</w:t>
-            </w:r>
-            <w:proofErr w:type="spellStart"/>
-            <w:proofErr w:type="gramStart"/>
-            <w:r>
-              <w:t>MazeCellWidth</w:t>
-            </w:r>
-            <w:proofErr w:type="spellEnd"/>
-            <w:r>
-              <w:t xml:space="preserve"> :</w:t>
-            </w:r>
-            <w:proofErr w:type="gramEnd"/>
-            <w:r>
-              <w:t xml:space="preserve"> int</w:t>
+              <w:t>+MazeCellWidth : int</w:t>
             </w:r>
           </w:p>
           <w:p>
             <w:r>
-              <w:t>-</w:t>
-            </w:r>
-            <w:proofErr w:type="spellStart"/>
-            <w:proofErr w:type="gramStart"/>
-            <w:r>
-              <w:t>mazeCellHeight</w:t>
-            </w:r>
-            <w:proofErr w:type="spellEnd"/>
-            <w:r>
-              <w:t xml:space="preserve"> :</w:t>
-            </w:r>
-            <w:proofErr w:type="gramEnd"/>
-            <w:r>
-              <w:t xml:space="preserve"> int</w:t>
+              <w:t>-mazeCellHeight : int</w:t>
             </w:r>
           </w:p>
           <w:p>
             <w:r>
-              <w:t>+</w:t>
-            </w:r>
-            <w:proofErr w:type="spellStart"/>
-            <w:proofErr w:type="gramStart"/>
-            <w:r>
-              <w:t>MazeCellHeight</w:t>
-            </w:r>
-            <w:proofErr w:type="spellEnd"/>
-            <w:r>
-              <w:t xml:space="preserve"> :</w:t>
-            </w:r>
-            <w:proofErr w:type="gramEnd"/>
-            <w:r>
-              <w:t xml:space="preserve"> int</w:t>
+              <w:t>+MazeCellHeight : int</w:t>
             </w:r>
             <w:r>
               <w:br/>
@@ -661,15 +467,7 @@
           </w:p>
           <w:p>
             <w:r>
-              <w:t>#</w:t>
-            </w:r>
-            <w:proofErr w:type="gramStart"/>
-            <w:r>
-              <w:t>mazeCoordinates :</w:t>
-            </w:r>
-            <w:proofErr w:type="gramEnd"/>
-            <w:r>
-              <w:t xml:space="preserve"> </w:t>
+              <w:t xml:space="preserve">#mazeCoordinates : </w:t>
             </w:r>
             <w:r>
               <w:t>Coordinate[,]</w:t>
@@ -707,18 +505,11 @@
             <w:r>
               <w:t>+</w:t>
             </w:r>
-            <w:proofErr w:type="spellStart"/>
-            <w:proofErr w:type="gramStart"/>
             <w:r>
               <w:t>initMaze</w:t>
             </w:r>
-            <w:proofErr w:type="spellEnd"/>
-            <w:r>
-              <w:t>(</w:t>
-            </w:r>
-            <w:proofErr w:type="gramEnd"/>
-            <w:r>
-              <w:t>) : void</w:t>
+            <w:r>
+              <w:t>() : void</w:t>
             </w:r>
             <w:r>
               <w:br/>
@@ -738,13 +529,8 @@
             <w:r>
               <w:t>+</w:t>
             </w:r>
-            <w:proofErr w:type="spellStart"/>
-            <w:r>
-              <w:t>buildMaze</w:t>
-            </w:r>
-            <w:proofErr w:type="spellEnd"/>
-            <w:r>
-              <w:t>() : void</w:t>
+            <w:r>
+              <w:t>buildMaze() : void</w:t>
             </w:r>
           </w:p>
           <w:p>
@@ -764,15 +550,7 @@
               <w:t xml:space="preserve">} </w:t>
             </w:r>
             <w:r>
-              <w:t>#</w:t>
-            </w:r>
-            <w:proofErr w:type="gramStart"/>
-            <w:r>
-              <w:t>cellVisited(</w:t>
-            </w:r>
-            <w:proofErr w:type="gramEnd"/>
-            <w:r>
-              <w:t>cellPos : Coordinate) : bool</w:t>
+              <w:t>#cellVisited(cellPos : Coordinate) : bool</w:t>
             </w:r>
           </w:p>
         </w:tc>
@@ -788,15 +566,7 @@
         <w:pStyle w:val="NoSpacing"/>
       </w:pPr>
       <w:r>
-        <w:t xml:space="preserve">The abstract class Maze will be the parent class of all maze types added and should streamline adding new maze types to the program. It provides essential properties for mazes and forces its subclasses to implement </w:t>
-      </w:r>
-      <w:proofErr w:type="spellStart"/>
-      <w:r>
-        <w:t>buildMaze</w:t>
-      </w:r>
-      <w:proofErr w:type="spellEnd"/>
-      <w:r>
-        <w:t>.</w:t>
+        <w:t>The abstract class Maze will be the parent class of all maze types added and should streamline adding new maze types to the program. It provides essential properties for mazes and forces its subclasses to implement buildMaze.</w:t>
       </w:r>
     </w:p>
     <w:p>
@@ -820,37 +590,13 @@
         <w:t xml:space="preserve"> privately with read-only public access.</w:t>
       </w:r>
       <w:r>
-        <w:t xml:space="preserve"> The 2D array </w:t>
-      </w:r>
-      <w:proofErr w:type="spellStart"/>
-      <w:r>
-        <w:t>mazeWalls</w:t>
-      </w:r>
-      <w:proofErr w:type="spellEnd"/>
-      <w:r>
-        <w:t xml:space="preserve"> will hold the structure</w:t>
-      </w:r>
-      <w:r>
-        <w:t xml:space="preserve"> of the maze with </w:t>
-      </w:r>
-      <w:proofErr w:type="spellStart"/>
-      <w:r>
-        <w:t>booleans</w:t>
-      </w:r>
-      <w:proofErr w:type="spellEnd"/>
-      <w:r>
-        <w:t xml:space="preserve"> representing whether a cell contains a wall.</w:t>
-      </w:r>
-      <w:r>
-        <w:t xml:space="preserve"> I am using </w:t>
-      </w:r>
-      <w:proofErr w:type="spellStart"/>
-      <w:r>
-        <w:t>booleans</w:t>
-      </w:r>
-      <w:proofErr w:type="spellEnd"/>
-      <w:r>
-        <w:t xml:space="preserve"> since using char or string would make the maze files bigger and may affect network speed. Also, the maze will be displayed in a </w:t>
+        <w:t xml:space="preserve"> The 2D array mazeWalls will hold the structure</w:t>
+      </w:r>
+      <w:r>
+        <w:t xml:space="preserve"> of the maze with booleans representing whether a cell contains a wall.</w:t>
+      </w:r>
+      <w:r>
+        <w:t xml:space="preserve"> I am using booleans since using char or string would make the maze files bigger and may affect network speed. Also, the maze will be displayed in a </w:t>
       </w:r>
       <w:r>
         <w:t>W</w:t>
@@ -865,62 +611,29 @@
         <w:t xml:space="preserve">orms </w:t>
       </w:r>
       <w:r>
-        <w:t>GUI so using letters would not add any extra utility to the program.</w:t>
+        <w:t xml:space="preserve">GUI so using letters would not add any extra </w:t>
+      </w:r>
+      <w:r>
+        <w:lastRenderedPageBreak/>
+        <w:t>utility to the program.</w:t>
       </w:r>
       <w:r>
         <w:t xml:space="preserve"> </w:t>
       </w:r>
       <w:r>
-        <w:t xml:space="preserve">I may also implement the 2D array </w:t>
-      </w:r>
-      <w:proofErr w:type="spellStart"/>
-      <w:r>
-        <w:t>mazeCoordinates</w:t>
-      </w:r>
-      <w:proofErr w:type="spellEnd"/>
-      <w:r>
-        <w:t xml:space="preserve"> as an array of Coordinate objects, as some algorithms may need the ability to always track the position of cells. </w:t>
-      </w:r>
-      <w:r>
-        <w:t xml:space="preserve">The abstract method </w:t>
-      </w:r>
-      <w:proofErr w:type="spellStart"/>
-      <w:r>
-        <w:t>initMaze</w:t>
-      </w:r>
-      <w:proofErr w:type="spellEnd"/>
-      <w:r>
-        <w:t xml:space="preserve"> will be used to initialise the </w:t>
-      </w:r>
-      <w:proofErr w:type="spellStart"/>
-      <w:r>
-        <w:t>mazeWalls</w:t>
-      </w:r>
-      <w:proofErr w:type="spellEnd"/>
-      <w:r>
-        <w:t xml:space="preserve"> array with the pre-built maze structure</w:t>
-      </w:r>
-      <w:r>
-        <w:t xml:space="preserve">, whilst </w:t>
-      </w:r>
-      <w:proofErr w:type="spellStart"/>
-      <w:r>
-        <w:t>buildMaze</w:t>
-      </w:r>
-      <w:proofErr w:type="spellEnd"/>
-      <w:r>
-        <w:t xml:space="preserve"> will implement the generation algorithm.</w:t>
-      </w:r>
-      <w:r>
-        <w:t xml:space="preserve"> The method </w:t>
-      </w:r>
-      <w:proofErr w:type="spellStart"/>
-      <w:r>
-        <w:t>cellVisited</w:t>
-      </w:r>
-      <w:proofErr w:type="spellEnd"/>
-      <w:r>
-        <w:t xml:space="preserve"> will query if a cell has been visited</w:t>
+        <w:t xml:space="preserve">I may also implement the 2D array mazeCoordinates as an array of Coordinate objects, as some algorithms may need the ability to always track the position of cells. </w:t>
+      </w:r>
+      <w:r>
+        <w:t>The abstract method initMaze</w:t>
+      </w:r>
+      <w:r>
+        <w:t xml:space="preserve"> will be used to initialise the mazeWalls array with the pre-built maze structure</w:t>
+      </w:r>
+      <w:r>
+        <w:t>, whilst buildMaze will implement the generation algorithm.</w:t>
+      </w:r>
+      <w:r>
+        <w:t xml:space="preserve"> The method cellVisited will query if a cell has been visited</w:t>
       </w:r>
       <w:r>
         <w:t xml:space="preserve"> - </w:t>
@@ -983,6 +696,59 @@
       </w:pPr>
       <w:r>
         <w:t>Key Algorithms</w:t>
+      </w:r>
+    </w:p>
+    <w:p>
+      <w:pPr>
+        <w:pStyle w:val="Heading2"/>
+      </w:pPr>
+      <w:r>
+        <w:t>Generation Overview</w:t>
+      </w:r>
+    </w:p>
+    <w:p>
+      <w:r>
+        <w:t xml:space="preserve">The </w:t>
+      </w:r>
+      <w:r>
+        <w:t xml:space="preserve">Maze abstract class means that, whilst the generation methods will be different, they will all have the same output: a 2D array of Booleans which represent the maze. Hence, each algorithm will </w:t>
+      </w:r>
+      <w:r>
+        <w:t xml:space="preserve">be at its simplest level some way of manipulating the Coordinate system and the MazeWalls 2D array structure to create a maze. </w:t>
+      </w:r>
+      <w:r>
+        <w:t>This standardised form is good since it should allow new algorithms to be easily implemented and added</w:t>
+      </w:r>
+      <w:r>
+        <w:t>.</w:t>
+      </w:r>
+    </w:p>
+    <w:p>
+      <w:pPr>
+        <w:pStyle w:val="Heading2"/>
+      </w:pPr>
+      <w:r>
+        <w:t>Solving Overview</w:t>
+      </w:r>
+    </w:p>
+    <w:p>
+      <w:r>
+        <w:t xml:space="preserve">The abstract class Solving </w:t>
+      </w:r>
+      <w:r>
+        <w:t xml:space="preserve">requires each solving algorithm to return 1 standardised output: a List of Coordinates which represent the solution to the maze. Therefore, in much the same way as generation, </w:t>
+      </w:r>
+      <w:r>
+        <w:t xml:space="preserve">each solving algorithm will at its core be some way of interpreting and manipulating the MazeWalls structure and Visited Boolean of </w:t>
+      </w:r>
+      <w:r>
+        <w:t xml:space="preserve">indices of MazeCoordinates respectively, in order to produce this List. The standard form </w:t>
+      </w:r>
+      <w:r>
+        <w:t>should allow me t</w:t>
+      </w:r>
+      <w:r>
+        <w:t>o write less code to visualize the solution on the user interface.</w:t>
       </w:r>
     </w:p>
     <w:p>
@@ -1024,123 +790,12 @@
               <w:rPr>
                 <w:noProof/>
               </w:rPr>
+              <w:lastRenderedPageBreak/>
               <w:drawing>
                 <wp:inline distT="0" distB="0" distL="0" distR="0" wp14:anchorId="4B956DCF" wp14:editId="7D96CDB2">
                   <wp:extent cx="4572000" cy="1819275"/>
                   <wp:effectExtent l="0" t="0" r="0" b="0"/>
                   <wp:docPr id="497124386" name="Picture 497124386"/>
-                  <wp:cNvGraphicFramePr>
-                    <a:graphicFrameLocks xmlns:a="http://schemas.openxmlformats.org/drawingml/2006/main" noChangeAspect="1"/>
-                  </wp:cNvGraphicFramePr>
-                  <a:graphic xmlns:a="http://schemas.openxmlformats.org/drawingml/2006/main">
-                    <a:graphicData uri="http://schemas.openxmlformats.org/drawingml/2006/picture">
-                      <pic:pic xmlns:pic="http://schemas.openxmlformats.org/drawingml/2006/picture">
-                        <pic:nvPicPr>
-                          <pic:cNvPr id="0" name=""/>
-                          <pic:cNvPicPr/>
-                        </pic:nvPicPr>
-                        <pic:blipFill>
-                          <a:blip r:embed="rId7">
-                            <a:extLst>
-                              <a:ext uri="{28A0092B-C50C-407E-A947-70E740481C1C}">
-                                <a14:useLocalDpi xmlns:a14="http://schemas.microsoft.com/office/drawing/2010/main" val="0"/>
-                              </a:ext>
-                            </a:extLst>
-                          </a:blip>
-                          <a:stretch>
-                            <a:fillRect/>
-                          </a:stretch>
-                        </pic:blipFill>
-                        <pic:spPr>
-                          <a:xfrm>
-                            <a:off x="0" y="0"/>
-                            <a:ext cx="4572000" cy="1819275"/>
-                          </a:xfrm>
-                          <a:prstGeom prst="rect">
-                            <a:avLst/>
-                          </a:prstGeom>
-                        </pic:spPr>
-                      </pic:pic>
-                    </a:graphicData>
-                  </a:graphic>
-                </wp:inline>
-              </w:drawing>
-            </w:r>
-          </w:p>
-        </w:tc>
-      </w:tr>
-    </w:tbl>
-    <w:p>
-      <w:r>
-        <w:t xml:space="preserve">First, the actual dimensions of the maze are calculated from the user input of cell dimensions. The </w:t>
-      </w:r>
-      <w:proofErr w:type="spellStart"/>
-      <w:r>
-        <w:t>mazeStructure</w:t>
-      </w:r>
-      <w:proofErr w:type="spellEnd"/>
-      <w:r>
-        <w:t xml:space="preserve"> array is then initialized with these sizes. </w:t>
-      </w:r>
-      <w:r>
-        <w:t>Then, each cell is iterated through and is defined as either a wall or passage, with False rep</w:t>
-      </w:r>
-      <w:r>
-        <w:t>resenting passages and vice versa.</w:t>
-      </w:r>
-    </w:p>
-    <w:p>
-      <w:pPr>
-        <w:pStyle w:val="Heading2"/>
-      </w:pPr>
-      <w:r>
-        <w:t>Depth-First Generation</w:t>
-      </w:r>
-    </w:p>
-    <w:p>
-      <w:pPr>
-        <w:pStyle w:val="Heading3"/>
-      </w:pPr>
-      <w:r>
-        <w:t>Recursive Implementation</w:t>
-      </w:r>
-    </w:p>
-    <w:p>
-      <w:r>
-        <w:t>This algorithm takes the waffle and carves a perfect maze into the array. It uses recursion to</w:t>
-      </w:r>
-      <w:r>
-        <w:t xml:space="preserve"> backtrack through the passages it carved if a dead end is reached via the system call stack.</w:t>
-      </w:r>
-    </w:p>
-    <w:tbl>
-      <w:tblPr>
-        <w:tblStyle w:val="TableGrid"/>
-        <w:tblW w:w="0" w:type="auto"/>
-        <w:tblLayout w:type="fixed"/>
-        <w:tblLook w:val="06A0" w:firstRow="1" w:lastRow="0" w:firstColumn="1" w:lastColumn="0" w:noHBand="1" w:noVBand="1"/>
-      </w:tblPr>
-      <w:tblGrid>
-        <w:gridCol w:w="7515"/>
-      </w:tblGrid>
-      <w:tr>
-        <w:trPr>
-          <w:trHeight w:val="300"/>
-        </w:trPr>
-        <w:tc>
-          <w:tcPr>
-            <w:tcW w:w="7515" w:type="dxa"/>
-          </w:tcPr>
-          <w:p>
-            <w:r>
-              <w:rPr>
-                <w:noProof/>
-              </w:rPr>
-              <w:drawing>
-                <wp:inline distT="0" distB="0" distL="0" distR="0" wp14:anchorId="5836D2C0" wp14:editId="01FCD254">
-                  <wp:extent cx="4572000" cy="2476500"/>
-                  <wp:effectExtent l="0" t="0" r="0" b="0"/>
-                  <wp:docPr id="1044687275" name="Picture 1044687275"/>
                   <wp:cNvGraphicFramePr>
                     <a:graphicFrameLocks xmlns:a="http://schemas.openxmlformats.org/drawingml/2006/main" noChangeAspect="1"/>
                   </wp:cNvGraphicFramePr>
@@ -1166,7 +821,7 @@
                         <pic:spPr>
                           <a:xfrm>
                             <a:off x="0" y="0"/>
-                            <a:ext cx="4572000" cy="2476500"/>
+                            <a:ext cx="4572000" cy="1819275"/>
                           </a:xfrm>
                           <a:prstGeom prst="rect">
                             <a:avLst/>
@@ -1184,40 +839,21 @@
     </w:tbl>
     <w:p>
       <w:r>
-        <w:lastRenderedPageBreak/>
-        <w:t>A random cell in the waffle is passed to the subroutine as an argument. This cell is marked as visited.</w:t>
-      </w:r>
-      <w:r>
-        <w:t xml:space="preserve"> Then a list of all unvisited cells neighbouring the current cell is obtained. The pseudocode checks if the cell north, east, south, and west </w:t>
-      </w:r>
-      <w:r>
-        <w:t>is visited. If it is not visited, it adds it to the list. I am adding 2 instead of 1 to the coordinates as I need to check the next cell, not the wall separating them. N</w:t>
-      </w:r>
-      <w:r>
-        <w:t xml:space="preserve">ext, a while loop is entered if there are unvisited neighbour cells. The algorithm picks a random cell from the </w:t>
-      </w:r>
-      <w:r>
-        <w:t>list and</w:t>
-      </w:r>
-      <w:r>
-        <w:t xml:space="preserve"> destroys the wall between the current cell and the random</w:t>
-      </w:r>
-      <w:r>
-        <w:t xml:space="preserve">ly selected one. </w:t>
-      </w:r>
-      <w:r>
-        <w:t xml:space="preserve">The subroutine is then called recursively on the randomly selected cell. When a dead end is reached, the size of the list will equal 0, so the while loop will exit and control will return to the </w:t>
-      </w:r>
-      <w:r>
-        <w:t xml:space="preserve">previous iteration of </w:t>
-      </w:r>
-      <w:proofErr w:type="spellStart"/>
-      <w:r>
-        <w:t>buildMaze</w:t>
-      </w:r>
-      <w:proofErr w:type="spellEnd"/>
-      <w:r>
-        <w:t>, effectively using the call stack to backtrack until an unvisited cell is found.</w:t>
+        <w:t xml:space="preserve">First, the actual dimensions of the maze are calculated from the user input of cell dimensions. The mazeStructure array is then initialized with these sizes. </w:t>
+      </w:r>
+      <w:r>
+        <w:t>Then, each cell is iterated through and is defined as either a wall or passage, with False rep</w:t>
+      </w:r>
+      <w:r>
+        <w:t>resenting passages and vice versa.</w:t>
+      </w:r>
+    </w:p>
+    <w:p>
+      <w:pPr>
+        <w:pStyle w:val="Heading2"/>
+      </w:pPr>
+      <w:r>
+        <w:t>Depth-First Generation</w:t>
       </w:r>
     </w:p>
     <w:p>
@@ -1225,33 +861,15 @@
         <w:pStyle w:val="Heading3"/>
       </w:pPr>
       <w:r>
-        <w:t>Stack implementation</w:t>
-      </w:r>
-    </w:p>
-    <w:p>
-      <w:r>
-        <w:t xml:space="preserve">The recursive algorithm is short and </w:t>
-      </w:r>
-      <w:r>
-        <w:t>powerful but</w:t>
-      </w:r>
-      <w:r>
-        <w:t xml:space="preserve"> may exceed the maximum limit on recursion depth if the maze is too large.</w:t>
-      </w:r>
-      <w:r>
-        <w:t xml:space="preserve"> In the worst-case scenario, the algorithm will be called on every cell in the maze.</w:t>
-      </w:r>
-      <w:r>
-        <w:t xml:space="preserve"> If I run into issues with this, I </w:t>
-      </w:r>
-      <w:r>
-        <w:t>may use an alternate implementation with an explicit stack of coordinates</w:t>
-      </w:r>
-      <w:r>
-        <w:t xml:space="preserve"> and a constructor which roams the maze</w:t>
-      </w:r>
-      <w:r>
-        <w:t>, which has a less strict size limitation.</w:t>
+        <w:t>Recursive Implementation</w:t>
+      </w:r>
+    </w:p>
+    <w:p>
+      <w:r>
+        <w:t>This algorithm takes the waffle and carves a perfect maze into the array. It uses recursion to</w:t>
+      </w:r>
+      <w:r>
+        <w:t xml:space="preserve"> backtrack through the passages it carved if a dead end is reached via the system call stack.</w:t>
       </w:r>
     </w:p>
     <w:tbl>
@@ -1262,7 +880,7 @@
         <w:tblLook w:val="06A0" w:firstRow="1" w:lastRow="0" w:firstColumn="1" w:lastColumn="0" w:noHBand="1" w:noVBand="1"/>
       </w:tblPr>
       <w:tblGrid>
-        <w:gridCol w:w="7485"/>
+        <w:gridCol w:w="7515"/>
       </w:tblGrid>
       <w:tr>
         <w:trPr>
@@ -1270,7 +888,7 @@
         </w:trPr>
         <w:tc>
           <w:tcPr>
-            <w:tcW w:w="7485" w:type="dxa"/>
+            <w:tcW w:w="7515" w:type="dxa"/>
           </w:tcPr>
           <w:p>
             <w:r>
@@ -1278,10 +896,10 @@
                 <w:noProof/>
               </w:rPr>
               <w:drawing>
-                <wp:inline distT="0" distB="0" distL="0" distR="0" wp14:anchorId="20E8FB0B" wp14:editId="040701C8">
-                  <wp:extent cx="4572000" cy="3362325"/>
+                <wp:inline distT="0" distB="0" distL="0" distR="0" wp14:anchorId="5836D2C0" wp14:editId="01FCD254">
+                  <wp:extent cx="4572000" cy="2476500"/>
                   <wp:effectExtent l="0" t="0" r="0" b="0"/>
-                  <wp:docPr id="1531964353" name="Picture 1531964353"/>
+                  <wp:docPr id="1044687275" name="Picture 1044687275"/>
                   <wp:cNvGraphicFramePr>
                     <a:graphicFrameLocks xmlns:a="http://schemas.openxmlformats.org/drawingml/2006/main" noChangeAspect="1"/>
                   </wp:cNvGraphicFramePr>
@@ -1307,6 +925,139 @@
                         <pic:spPr>
                           <a:xfrm>
                             <a:off x="0" y="0"/>
+                            <a:ext cx="4572000" cy="2476500"/>
+                          </a:xfrm>
+                          <a:prstGeom prst="rect">
+                            <a:avLst/>
+                          </a:prstGeom>
+                        </pic:spPr>
+                      </pic:pic>
+                    </a:graphicData>
+                  </a:graphic>
+                </wp:inline>
+              </w:drawing>
+            </w:r>
+          </w:p>
+        </w:tc>
+      </w:tr>
+    </w:tbl>
+    <w:p>
+      <w:r>
+        <w:t>A random cell in the waffle is passed to the subroutine as an argument. This cell is marked as visited.</w:t>
+      </w:r>
+      <w:r>
+        <w:t xml:space="preserve"> Then a list of all unvisited cells neighbouring the current cell is obtained. The pseudocode checks if the cell north, east, south, and west </w:t>
+      </w:r>
+      <w:r>
+        <w:t>is visited. If it is not visited, it adds it to the list. I am adding 2 instead of 1 to the coordinates as I need to check the next cell, not the wall separating them. N</w:t>
+      </w:r>
+      <w:r>
+        <w:t xml:space="preserve">ext, a while loop is entered if there are unvisited neighbour cells. The algorithm picks a random cell from the </w:t>
+      </w:r>
+      <w:r>
+        <w:t>list and</w:t>
+      </w:r>
+      <w:r>
+        <w:t xml:space="preserve"> destroys the wall between the current cell and the random</w:t>
+      </w:r>
+      <w:r>
+        <w:t xml:space="preserve">ly selected one. </w:t>
+      </w:r>
+      <w:r>
+        <w:t xml:space="preserve">The subroutine is then called recursively on the randomly selected cell. When a dead end is reached, the size of the list will equal 0, so the while loop will exit and control will return to the </w:t>
+      </w:r>
+      <w:r>
+        <w:t>previous iteration of buildMaze, effectively using the call stack to backtrack until an unvisited cell is found.</w:t>
+      </w:r>
+    </w:p>
+    <w:p>
+      <w:pPr>
+        <w:pStyle w:val="Heading3"/>
+      </w:pPr>
+      <w:r>
+        <w:t>Stack implementation</w:t>
+      </w:r>
+    </w:p>
+    <w:p>
+      <w:r>
+        <w:t xml:space="preserve">The recursive algorithm is short and </w:t>
+      </w:r>
+      <w:r>
+        <w:t>powerful but</w:t>
+      </w:r>
+      <w:r>
+        <w:t xml:space="preserve"> may exceed the maximum limit on recursion depth if the maze is too large.</w:t>
+      </w:r>
+      <w:r>
+        <w:t xml:space="preserve"> In the worst-case scenario, the algorithm will be called on every cell in the maze.</w:t>
+      </w:r>
+      <w:r>
+        <w:t xml:space="preserve"> If I run into issues with this, I </w:t>
+      </w:r>
+      <w:r>
+        <w:t>may use an alternate implementation with an explicit stack of coordinates</w:t>
+      </w:r>
+      <w:r>
+        <w:t xml:space="preserve"> and a constructor which roams the maze</w:t>
+      </w:r>
+      <w:r>
+        <w:t>, which has a less strict size limitation.</w:t>
+      </w:r>
+    </w:p>
+    <w:tbl>
+      <w:tblPr>
+        <w:tblStyle w:val="TableGrid"/>
+        <w:tblW w:w="0" w:type="auto"/>
+        <w:tblLayout w:type="fixed"/>
+        <w:tblLook w:val="06A0" w:firstRow="1" w:lastRow="0" w:firstColumn="1" w:lastColumn="0" w:noHBand="1" w:noVBand="1"/>
+      </w:tblPr>
+      <w:tblGrid>
+        <w:gridCol w:w="7485"/>
+      </w:tblGrid>
+      <w:tr>
+        <w:trPr>
+          <w:trHeight w:val="300"/>
+        </w:trPr>
+        <w:tc>
+          <w:tcPr>
+            <w:tcW w:w="7485" w:type="dxa"/>
+          </w:tcPr>
+          <w:p>
+            <w:r>
+              <w:rPr>
+                <w:noProof/>
+              </w:rPr>
+              <w:lastRenderedPageBreak/>
+              <w:drawing>
+                <wp:inline distT="0" distB="0" distL="0" distR="0" wp14:anchorId="20E8FB0B" wp14:editId="040701C8">
+                  <wp:extent cx="4572000" cy="3362325"/>
+                  <wp:effectExtent l="0" t="0" r="0" b="0"/>
+                  <wp:docPr id="1531964353" name="Picture 1531964353"/>
+                  <wp:cNvGraphicFramePr>
+                    <a:graphicFrameLocks xmlns:a="http://schemas.openxmlformats.org/drawingml/2006/main" noChangeAspect="1"/>
+                  </wp:cNvGraphicFramePr>
+                  <a:graphic xmlns:a="http://schemas.openxmlformats.org/drawingml/2006/main">
+                    <a:graphicData uri="http://schemas.openxmlformats.org/drawingml/2006/picture">
+                      <pic:pic xmlns:pic="http://schemas.openxmlformats.org/drawingml/2006/picture">
+                        <pic:nvPicPr>
+                          <pic:cNvPr id="0" name=""/>
+                          <pic:cNvPicPr/>
+                        </pic:nvPicPr>
+                        <pic:blipFill>
+                          <a:blip r:embed="rId10">
+                            <a:extLst>
+                              <a:ext uri="{28A0092B-C50C-407E-A947-70E740481C1C}">
+                                <a14:useLocalDpi xmlns:a14="http://schemas.microsoft.com/office/drawing/2010/main" val="0"/>
+                              </a:ext>
+                            </a:extLst>
+                          </a:blip>
+                          <a:stretch>
+                            <a:fillRect/>
+                          </a:stretch>
+                        </pic:blipFill>
+                        <pic:spPr>
+                          <a:xfrm>
+                            <a:off x="0" y="0"/>
                             <a:ext cx="4572000" cy="3362325"/>
                           </a:xfrm>
                           <a:prstGeom prst="rect">
@@ -1380,11 +1131,7 @@
         <w:t xml:space="preserve">This is an easy to implement solving algorithm which find a solution, but it may not be the shortest one in a labyrinth-style maze. </w:t>
       </w:r>
       <w:r>
-        <w:t xml:space="preserve">It is almost identical to the random mouse algorithm but uses the </w:t>
-      </w:r>
-      <w:r>
-        <w:lastRenderedPageBreak/>
-        <w:t xml:space="preserve">visited feature in </w:t>
+        <w:t xml:space="preserve">It is almost identical to the random mouse algorithm but uses the visited feature in </w:t>
       </w:r>
       <w:r>
         <w:t>the Coordinate class to make sure the solver never goes back down an already explored passage.</w:t>
@@ -1422,8 +1169,212 @@
         <w:t>Maze Routing Solving Algorithm</w:t>
       </w:r>
     </w:p>
-    <w:p/>
-    <w:p/>
+    <w:p>
+      <w:r>
+        <w:t xml:space="preserve">With </w:t>
+      </w:r>
+      <w:r>
+        <w:t xml:space="preserve">consideration of the Coordinate class’ implementation, I can implement this algorithm in a slightly different way to that described in the Analysis. </w:t>
+      </w:r>
+      <w:r>
+        <w:t xml:space="preserve">I can </w:t>
+      </w:r>
+      <w:r>
+        <w:t xml:space="preserve">have the algorithm never fail to find an improvement on its Manhattan Distance by implementing backtracking. </w:t>
+      </w:r>
+      <w:r>
+        <w:t xml:space="preserve">The algorithm will have three states: Moving, Backtracking, and Trying Paths. Every </w:t>
+      </w:r>
+      <w:r>
+        <w:t>update, t</w:t>
+      </w:r>
+      <w:r>
+        <w:t>he number o</w:t>
+      </w:r>
+      <w:r>
+        <w:t xml:space="preserve">f unvisited neighbour cells will be checked. </w:t>
+      </w:r>
+      <w:r>
+        <w:t>If there is 0, backtrack: this behaviour replaces choosing based on</w:t>
+      </w:r>
+      <w:r>
+        <w:t xml:space="preserve"> which path best fits a line, as the algorithm would not normally have stack-based backtracking built in – it would just turn around. </w:t>
+      </w:r>
+      <w:r>
+        <w:t xml:space="preserve">If there is exactly 1, it must be on a corridor, so continue moving down </w:t>
+      </w:r>
+      <w:r>
+        <w:lastRenderedPageBreak/>
+        <w:t xml:space="preserve">that corridor. If there are more than 1, it will try paths – in sequence, it </w:t>
+      </w:r>
+      <w:r>
+        <w:t xml:space="preserve">moves down each path until it comes to a second crossroad, where it measures the Manhattan Distance between its current location and the maze exit. </w:t>
+      </w:r>
+      <w:r>
+        <w:t>By doing this for each path, it can ascertain which path is likely the most productive, and so it will choose that one to proceed down.</w:t>
+      </w:r>
+      <w:r>
+        <w:t xml:space="preserve"> This will produce a good, but not perfect, solution.</w:t>
+      </w:r>
+    </w:p>
+    <w:p>
+      <w:pPr>
+        <w:pStyle w:val="Heading1"/>
+      </w:pPr>
+      <w:r>
+        <w:t>Security</w:t>
+      </w:r>
+    </w:p>
+    <w:p>
+      <w:r>
+        <w:t>Since I am implementing logins on a client-server network, I will need to implement some form of password obfuscation to</w:t>
+      </w:r>
+      <w:r>
+        <w:t xml:space="preserve"> prevent data theft; whilst no important data is stored on this database, the risk of a user choosing a password </w:t>
+      </w:r>
+      <w:r>
+        <w:t xml:space="preserve">that is the same as their password on another platform is present and may </w:t>
+      </w:r>
+      <w:r>
+        <w:t xml:space="preserve">turn the platform into a medium of attack for a malicious user. I plan to implement a password hashing </w:t>
+      </w:r>
+      <w:r>
+        <w:t>algorithm, so the server never stores the passwords in plaintext.</w:t>
+      </w:r>
+    </w:p>
+    <w:p>
+      <w:pPr>
+        <w:pStyle w:val="Heading2"/>
+      </w:pPr>
+      <w:r>
+        <w:t>Data hiding</w:t>
+      </w:r>
+    </w:p>
+    <w:p>
+      <w:r>
+        <w:t xml:space="preserve">I plan to implement the </w:t>
+      </w:r>
+      <w:r>
+        <w:t>P</w:t>
+      </w:r>
+      <w:r>
+        <w:t xml:space="preserve">asswordChar </w:t>
+      </w:r>
+      <w:r>
+        <w:t xml:space="preserve">feature into my user interface, so </w:t>
+      </w:r>
+      <w:r>
+        <w:t>when the user is entering their password, it will be hidden by the standard dot character.</w:t>
+      </w:r>
+    </w:p>
+    <w:p>
+      <w:pPr>
+        <w:pStyle w:val="Heading2"/>
+      </w:pPr>
+      <w:r>
+        <w:t>Password Hashing</w:t>
+      </w:r>
+    </w:p>
+    <w:p>
+      <w:r>
+        <w:t xml:space="preserve">The </w:t>
+      </w:r>
+      <w:r>
+        <w:t xml:space="preserve">PBKDF2 algorithm is </w:t>
+      </w:r>
+      <w:r>
+        <w:t xml:space="preserve">built </w:t>
+      </w:r>
+      <w:r>
+        <w:t>into</w:t>
+      </w:r>
+      <w:r>
+        <w:t xml:space="preserve"> C#</w:t>
+      </w:r>
+      <w:r>
+        <w:t xml:space="preserve"> and allows me to easily hash a password without the use of an external package. </w:t>
+      </w:r>
+      <w:r>
+        <w:t>When the user has typed their password and requested a registration from the server, their password will be hashed and converted to hex/base64</w:t>
+      </w:r>
+      <w:r>
+        <w:t xml:space="preserve"> so it can be sent as a string. In this way, the plaintext password will never be exposed from their local machine, and only ever the hash will be sent across the network and stored in the database, so it should be unintelligible to a malicious interceptor.</w:t>
+      </w:r>
+    </w:p>
+    <w:p>
+      <w:pPr>
+        <w:pStyle w:val="Heading2"/>
+      </w:pPr>
+      <w:r>
+        <w:t>Logging in</w:t>
+      </w:r>
+    </w:p>
+    <w:p>
+      <w:r>
+        <w:t xml:space="preserve">When logging in, the password the user entered on the login screen should be hashed on their local system and sent to the server. The hashes can then be compared using a fixed time comparison, which means that the state of the central system cannot be </w:t>
+      </w:r>
+      <w:r>
+        <w:t xml:space="preserve">determined by the rejection time of a password (this could otherwise be used to guess how the password was hashed more easily). </w:t>
+      </w:r>
+      <w:r>
+        <w:t xml:space="preserve">If the hashes are the same, the login should be correct, so the user is allowed access. Otherwise, </w:t>
+      </w:r>
+      <w:r>
+        <w:t>access should be denied with a message that does not indicate what credentials were wrong.</w:t>
+      </w:r>
+    </w:p>
+    <w:p>
+      <w:pPr>
+        <w:pStyle w:val="Heading2"/>
+      </w:pPr>
+      <w:r>
+        <w:t xml:space="preserve">The Salt </w:t>
+      </w:r>
+      <w:r>
+        <w:t>Field</w:t>
+      </w:r>
+    </w:p>
+    <w:p>
+      <w:r>
+        <w:t>The term “Salt” is used to describe a randomised string of characters appended to a password before it is hashed. This allows the same password to be hashed differently each time</w:t>
+      </w:r>
+      <w:r>
+        <w:t>, increasing security somewhat</w:t>
+      </w:r>
+      <w:r>
+        <w:t xml:space="preserve">. </w:t>
+      </w:r>
+      <w:r>
+        <w:t>When logging in, if we hash the login password with the same salt as the original, we can get the same hash</w:t>
+      </w:r>
+      <w:r>
+        <w:t xml:space="preserve">. </w:t>
+      </w:r>
+      <w:r>
+        <w:t xml:space="preserve">I </w:t>
+      </w:r>
+      <w:r>
+        <w:t>plan to</w:t>
+      </w:r>
+      <w:r>
+        <w:t xml:space="preserve"> stor</w:t>
+      </w:r>
+      <w:r>
+        <w:t>e</w:t>
+      </w:r>
+      <w:r>
+        <w:t xml:space="preserve"> the hash </w:t>
+      </w:r>
+      <w:r>
+        <w:t>in the login database alongside the salt in order to do this</w:t>
+      </w:r>
+      <w:r>
+        <w:t xml:space="preserve">, but it is possible to extract the salt from the password if you know its length and encoding – </w:t>
+      </w:r>
+      <w:r>
+        <w:t>I will not be doing this for the sake of more readable code.</w:t>
+      </w:r>
+    </w:p>
     <w:sectPr>
       <w:pgSz w:w="11906" w:h="16838"/>
       <w:pgMar w:top="1440" w:right="1440" w:bottom="1440" w:left="1440" w:header="708" w:footer="708" w:gutter="0"/>
@@ -2529,15 +2480,6 @@
 </file>
 
 <file path=customXml/item2.xml><?xml version="1.0" encoding="utf-8"?>
-<?mso-contentType ?>
-<FormTemplates xmlns="http://schemas.microsoft.com/sharepoint/v3/contenttype/forms">
-  <Display>DocumentLibraryForm</Display>
-  <Edit>DocumentLibraryForm</Edit>
-  <New>DocumentLibraryForm</New>
-</FormTemplates>
-</file>
-
-<file path=customXml/item3.xml><?xml version="1.0" encoding="utf-8"?>
 <p:properties xmlns:p="http://schemas.microsoft.com/office/2006/metadata/properties" xmlns:xsi="http://www.w3.org/2001/XMLSchema-instance" xmlns:pc="http://schemas.microsoft.com/office/infopath/2007/PartnerControls">
   <documentManagement>
     <ReferenceId xmlns="147264e9-af03-4f0c-a134-f507364cf2ea" xsi:nil="true"/>
@@ -2547,6 +2489,15 @@
     </lcf76f155ced4ddcb4097134ff3c332f>
   </documentManagement>
 </p:properties>
+</file>
+
+<file path=customXml/item3.xml><?xml version="1.0" encoding="utf-8"?>
+<?mso-contentType ?>
+<FormTemplates xmlns="http://schemas.microsoft.com/sharepoint/v3/contenttype/forms">
+  <Display>DocumentLibraryForm</Display>
+  <Edit>DocumentLibraryForm</Edit>
+  <New>DocumentLibraryForm</New>
+</FormTemplates>
 </file>
 
 <file path=customXml/itemProps1.xml><?xml version="1.0" encoding="utf-8"?>
@@ -2569,14 +2520,6 @@
 </file>
 
 <file path=customXml/itemProps2.xml><?xml version="1.0" encoding="utf-8"?>
-<ds:datastoreItem xmlns:ds="http://schemas.openxmlformats.org/officeDocument/2006/customXml" ds:itemID="{183957C0-E143-4AEA-91A0-5CB1443CDC86}">
-  <ds:schemaRefs>
-    <ds:schemaRef ds:uri="http://schemas.microsoft.com/sharepoint/v3/contenttype/forms"/>
-  </ds:schemaRefs>
-</ds:datastoreItem>
-</file>
-
-<file path=customXml/itemProps3.xml><?xml version="1.0" encoding="utf-8"?>
 <ds:datastoreItem xmlns:ds="http://schemas.openxmlformats.org/officeDocument/2006/customXml" ds:itemID="{C71E490E-A4DE-4A77-B861-A7CE3679FF2D}">
   <ds:schemaRefs>
     <ds:schemaRef ds:uri="http://schemas.microsoft.com/office/2006/metadata/properties"/>
@@ -2585,4 +2528,12 @@
     <ds:schemaRef ds:uri="ffafe6d5-1be8-43b3-a662-24b97309aaba"/>
   </ds:schemaRefs>
 </ds:datastoreItem>
+</file>
+
+<file path=customXml/itemProps3.xml><?xml version="1.0" encoding="utf-8"?>
+<ds:datastoreItem xmlns:ds="http://schemas.openxmlformats.org/officeDocument/2006/customXml" ds:itemID="{183957C0-E143-4AEA-91A0-5CB1443CDC86}">
+  <ds:schemaRefs>
+    <ds:schemaRef ds:uri="http://schemas.microsoft.com/sharepoint/v3/contenttype/forms"/>
+  </ds:schemaRefs>
+</ds:datastoreItem>
 </file>
</xml_diff>